<commit_message>
correciones api de ubicaciones
</commit_message>
<xml_diff>
--- a/Docs/Manual/MODULO ADMINISTRADOR (slider y clientes)- MANUAL DE USO.docx
+++ b/Docs/Manual/MODULO ADMINISTRADOR (slider y clientes)- MANUAL DE USO.docx
@@ -31,6 +31,24 @@
           <w:lang w:val="es-ES"/>
         </w:rPr>
         <w:t>CATÁLOGO / SLIDER</w:t>
+      </w:r>
+      <w:r>
+        <w:rPr>
+          <w:lang w:val="es-ES"/>
+        </w:rPr>
+        <w:t xml:space="preserve"> (URL: </w:t>
+      </w:r>
+      <w:r>
+        <w:rPr>
+          <w:lang w:val="es-ES"/>
+        </w:rPr>
+        <w:t>http://localhost:5173/slider.html</w:t>
+      </w:r>
+      <w:r>
+        <w:rPr>
+          <w:lang w:val="es-ES"/>
+        </w:rPr>
+        <w:t>)</w:t>
       </w:r>
     </w:p>
     <w:p>
@@ -185,6 +203,7 @@
       </w:pPr>
       <w:r>
         <w:rPr>
+          <w:noProof/>
           <w:lang w:val="es-ES"/>
         </w:rPr>
         <w:drawing>
@@ -443,6 +462,7 @@
       </w:r>
       <w:r>
         <w:rPr>
+          <w:noProof/>
           <w:lang w:val="es-ES"/>
         </w:rPr>
         <w:drawing>
@@ -505,6 +525,7 @@
       </w:pPr>
       <w:r>
         <w:rPr>
+          <w:noProof/>
           <w:lang w:val="es-ES"/>
         </w:rPr>
         <w:drawing>
@@ -605,55 +626,7 @@
         <w:rPr>
           <w:lang w:val="es-ES"/>
         </w:rPr>
-        <w:t xml:space="preserve">damos “CLICK” al botón de </w:t>
-      </w:r>
-      <w:r>
-        <w:rPr>
-          <w:lang w:val="es-ES"/>
-        </w:rPr>
-        <w:t>eliminar</w:t>
-      </w:r>
-      <w:r>
-        <w:rPr>
-          <w:lang w:val="es-ES"/>
-        </w:rPr>
-        <w:t xml:space="preserve"> (botón con símbolo de </w:t>
-      </w:r>
-      <w:r>
-        <w:rPr>
-          <w:lang w:val="es-ES"/>
-        </w:rPr>
-        <w:t>papelera</w:t>
-      </w:r>
-      <w:r>
-        <w:rPr>
-          <w:lang w:val="es-ES"/>
-        </w:rPr>
-        <w:t xml:space="preserve"> de color </w:t>
-      </w:r>
-      <w:r>
-        <w:rPr>
-          <w:lang w:val="es-ES"/>
-        </w:rPr>
-        <w:t>rojo</w:t>
-      </w:r>
-      <w:r>
-        <w:rPr>
-          <w:lang w:val="es-ES"/>
-        </w:rPr>
-        <w:t xml:space="preserve"> en la fila del Slider a </w:t>
-      </w:r>
-      <w:r>
-        <w:rPr>
-          <w:lang w:val="es-ES"/>
-        </w:rPr>
-        <w:t>eliminar</w:t>
-      </w:r>
-      <w:r>
-        <w:rPr>
-          <w:lang w:val="es-ES"/>
-        </w:rPr>
-        <w:t>, columna de Acciones):</w:t>
+        <w:t>damos “CLICK” al botón de eliminar (botón con símbolo de papelera de color rojo en la fila del Slider a eliminar, columna de Acciones):</w:t>
       </w:r>
     </w:p>
     <w:p>
@@ -746,6 +719,7 @@
       </w:r>
       <w:r>
         <w:rPr>
+          <w:noProof/>
           <w:lang w:val="es-ES"/>
         </w:rPr>
         <w:drawing>
@@ -817,6 +791,7 @@
       </w:pPr>
       <w:r>
         <w:rPr>
+          <w:noProof/>
           <w:lang w:val="es-ES"/>
         </w:rPr>
         <w:drawing>
@@ -873,6 +848,24 @@
         </w:rPr>
         <w:t>USUARIOS / CLIENTE</w:t>
       </w:r>
+      <w:r>
+        <w:rPr>
+          <w:lang w:val="es-ES"/>
+        </w:rPr>
+        <w:t xml:space="preserve"> (URL: </w:t>
+      </w:r>
+      <w:r>
+        <w:rPr>
+          <w:lang w:val="es-ES"/>
+        </w:rPr>
+        <w:t>http://localhost:5173/clientes.html</w:t>
+      </w:r>
+      <w:r>
+        <w:rPr>
+          <w:lang w:val="es-ES"/>
+        </w:rPr>
+        <w:t>)</w:t>
+      </w:r>
     </w:p>
     <w:p>
       <w:pPr>
@@ -897,6 +890,7 @@
       </w:pPr>
       <w:r>
         <w:rPr>
+          <w:noProof/>
           <w:lang w:val="es-ES"/>
         </w:rPr>
         <w:drawing>
@@ -1055,6 +1049,7 @@
       </w:r>
       <w:r>
         <w:rPr>
+          <w:noProof/>
           <w:lang w:val="es-ES"/>
         </w:rPr>
         <w:drawing>
@@ -1119,67 +1114,7 @@
         <w:rPr>
           <w:lang w:val="es-ES"/>
         </w:rPr>
-        <w:t xml:space="preserve">Para </w:t>
-      </w:r>
-      <w:r>
-        <w:rPr>
-          <w:lang w:val="es-ES"/>
-        </w:rPr>
-        <w:t>eliminar un</w:t>
-      </w:r>
-      <w:r>
-        <w:rPr>
-          <w:lang w:val="es-ES"/>
-        </w:rPr>
-        <w:t xml:space="preserve"> cliente damos “CLICK” al botón de </w:t>
-      </w:r>
-      <w:r>
-        <w:rPr>
-          <w:lang w:val="es-ES"/>
-        </w:rPr>
-        <w:t>eliminar</w:t>
-      </w:r>
-      <w:r>
-        <w:rPr>
-          <w:lang w:val="es-ES"/>
-        </w:rPr>
-        <w:t xml:space="preserve"> (botón con símbolo de </w:t>
-      </w:r>
-      <w:r>
-        <w:rPr>
-          <w:lang w:val="es-ES"/>
-        </w:rPr>
-        <w:t>papelera</w:t>
-      </w:r>
-      <w:r>
-        <w:rPr>
-          <w:lang w:val="es-ES"/>
-        </w:rPr>
-        <w:t xml:space="preserve"> de color </w:t>
-      </w:r>
-      <w:r>
-        <w:rPr>
-          <w:lang w:val="es-ES"/>
-        </w:rPr>
-        <w:t>rojo</w:t>
-      </w:r>
-      <w:r>
-        <w:rPr>
-          <w:lang w:val="es-ES"/>
-        </w:rPr>
-        <w:t xml:space="preserve"> en la fila del cliente a </w:t>
-      </w:r>
-      <w:r>
-        <w:rPr>
-          <w:lang w:val="es-ES"/>
-        </w:rPr>
-        <w:t>eliminar</w:t>
-      </w:r>
-      <w:r>
-        <w:rPr>
-          <w:lang w:val="es-ES"/>
-        </w:rPr>
-        <w:t>, columna de Acciones):</w:t>
+        <w:t>Para eliminar un cliente damos “CLICK” al botón de eliminar (botón con símbolo de papelera de color rojo en la fila del cliente a eliminar, columna de Acciones):</w:t>
       </w:r>
     </w:p>
     <w:p>
@@ -1272,6 +1207,7 @@
       </w:r>
       <w:r>
         <w:rPr>
+          <w:noProof/>
           <w:lang w:val="es-ES"/>
         </w:rPr>
         <w:drawing>
@@ -1334,6 +1270,7 @@
       </w:pPr>
       <w:r>
         <w:rPr>
+          <w:noProof/>
           <w:lang w:val="es-ES"/>
         </w:rPr>
         <w:drawing>
@@ -1417,61 +1354,7 @@
         <w:rPr>
           <w:lang w:val="es-ES"/>
         </w:rPr>
-        <w:t xml:space="preserve">Para editar o ver la información del cliente damos “CLICK” al botón de ver </w:t>
-      </w:r>
-      <w:r>
-        <w:rPr>
-          <w:lang w:val="es-ES"/>
-        </w:rPr>
-        <w:t xml:space="preserve">(botón con símbolo de </w:t>
-      </w:r>
-      <w:r>
-        <w:rPr>
-          <w:lang w:val="es-ES"/>
-        </w:rPr>
-        <w:t>ojo</w:t>
-      </w:r>
-      <w:r>
-        <w:rPr>
-          <w:lang w:val="es-ES"/>
-        </w:rPr>
-        <w:t xml:space="preserve"> de color </w:t>
-      </w:r>
-      <w:r>
-        <w:rPr>
-          <w:lang w:val="es-ES"/>
-        </w:rPr>
-        <w:t>plomo</w:t>
-      </w:r>
-      <w:r>
-        <w:rPr>
-          <w:lang w:val="es-ES"/>
-        </w:rPr>
-        <w:t xml:space="preserve"> en la fila del </w:t>
-      </w:r>
-      <w:r>
-        <w:rPr>
-          <w:lang w:val="es-ES"/>
-        </w:rPr>
-        <w:t>cliente</w:t>
-      </w:r>
-      <w:r>
-        <w:rPr>
-          <w:lang w:val="es-ES"/>
-        </w:rPr>
-        <w:t xml:space="preserve"> a </w:t>
-      </w:r>
-      <w:r>
-        <w:rPr>
-          <w:lang w:val="es-ES"/>
-        </w:rPr>
-        <w:t>consultar</w:t>
-      </w:r>
-      <w:r>
-        <w:rPr>
-          <w:lang w:val="es-ES"/>
-        </w:rPr>
-        <w:t>, columna de Acciones):</w:t>
+        <w:t>Para editar o ver la información del cliente damos “CLICK” al botón de ver (botón con símbolo de ojo de color plomo en la fila del cliente a consultar, columna de Acciones):</w:t>
       </w:r>
     </w:p>
     <w:p>
@@ -1565,6 +1448,7 @@
       </w:r>
       <w:r>
         <w:rPr>
+          <w:noProof/>
           <w:lang w:val="es-ES"/>
         </w:rPr>
         <w:drawing>
@@ -1627,6 +1511,7 @@
       </w:pPr>
       <w:r>
         <w:rPr>
+          <w:noProof/>
           <w:lang w:val="es-ES"/>
         </w:rPr>
         <w:drawing>
@@ -1715,6 +1600,7 @@
       </w:pPr>
       <w:r>
         <w:rPr>
+          <w:noProof/>
           <w:lang w:val="es-ES"/>
         </w:rPr>
         <w:drawing>
@@ -1799,6 +1685,7 @@
       </w:pPr>
       <w:r>
         <w:rPr>
+          <w:noProof/>
           <w:lang w:val="es-ES"/>
         </w:rPr>
         <w:lastRenderedPageBreak/>
@@ -1884,6 +1771,7 @@
       </w:pPr>
       <w:r>
         <w:rPr>
+          <w:noProof/>
           <w:lang w:val="es-ES"/>
         </w:rPr>
         <w:drawing>
@@ -1934,42 +1822,19 @@
         <w:rPr>
           <w:lang w:val="es-ES"/>
         </w:rPr>
-        <w:t xml:space="preserve">Para observar a mayor detalle el reclamo damos “CLICK” al botón ver </w:t>
-      </w:r>
-      <w:r>
-        <w:rPr>
-          <w:lang w:val="es-ES"/>
-        </w:rPr>
-        <w:t xml:space="preserve">(botón con símbolo de ojo de color plomo en la fila del </w:t>
-      </w:r>
-      <w:r>
-        <w:rPr>
-          <w:lang w:val="es-ES"/>
-        </w:rPr>
-        <w:t>reclamo</w:t>
-      </w:r>
-      <w:r>
-        <w:rPr>
-          <w:lang w:val="es-ES"/>
-        </w:rPr>
-        <w:t xml:space="preserve"> a consultar, columna de Acciones)</w:t>
-      </w:r>
-      <w:r>
-        <w:rPr>
-          <w:lang w:val="es-ES"/>
-        </w:rPr>
-        <w:t>, y se nos mostrará el reclamo a mayor detalle:</w:t>
-      </w:r>
-    </w:p>
-    <w:p>
-      <w:pPr>
-        <w:pStyle w:val="Prrafodelista"/>
-        <w:rPr>
-          <w:lang w:val="es-ES"/>
-        </w:rPr>
-      </w:pPr>
-      <w:r>
-        <w:rPr>
+        <w:t>Para observar a mayor detalle el reclamo damos “CLICK” al botón ver (botón con símbolo de ojo de color plomo en la fila del reclamo a consultar, columna de Acciones), y se nos mostrará el reclamo a mayor detalle:</w:t>
+      </w:r>
+    </w:p>
+    <w:p>
+      <w:pPr>
+        <w:pStyle w:val="Prrafodelista"/>
+        <w:rPr>
+          <w:lang w:val="es-ES"/>
+        </w:rPr>
+      </w:pPr>
+      <w:r>
+        <w:rPr>
+          <w:noProof/>
           <w:lang w:val="es-ES"/>
         </w:rPr>
         <w:drawing>
@@ -2055,6 +1920,7 @@
       </w:pPr>
       <w:r>
         <w:rPr>
+          <w:noProof/>
           <w:lang w:val="es-ES"/>
         </w:rPr>
         <w:drawing>

</xml_diff>